<commit_message>
Nhan xet bai tap ngay 1 - HTML
</commit_message>
<xml_diff>
--- a/Day01_HTML/Bai_tap_ve_nha/Nhan_xet_bai_tap_ngay_1.docx
+++ b/Day01_HTML/Bai_tap_ve_nha/Nhan_xet_bai_tap_ngay_1.docx
@@ -628,15 +628,7 @@
           </w:p>
           <w:p>
             <w:r>
-              <w:t xml:space="preserve">+ </w:t>
-            </w:r>
-            <w:bookmarkStart w:id="0" w:name="_GoBack"/>
-            <w:r>
-              <w:t>Bài 7</w:t>
-            </w:r>
-            <w:bookmarkEnd w:id="0"/>
-            <w:r>
-              <w:t xml:space="preserve"> nút Add cần sử dụng input type submit để có thể submit được form</w:t>
+              <w:t>+ Bài 7 nút Add cần sử dụng input type submit để có thể submit được form</w:t>
             </w:r>
           </w:p>
           <w:p>
@@ -980,15 +972,7 @@
               <w:t>+ Bài 7 cần sử dụng thẻ &lt;a&gt; để hiển thị</w:t>
             </w:r>
             <w:r>
-              <w:t xml:space="preserve"> các link </w:t>
-            </w:r>
-            <w:proofErr w:type="gramStart"/>
-            <w:r>
-              <w:t>Delete  và</w:t>
-            </w:r>
-            <w:proofErr w:type="gramEnd"/>
-            <w:r>
-              <w:t xml:space="preserve"> click here</w:t>
+              <w:t xml:space="preserve"> các link Delete  và click here</w:t>
             </w:r>
           </w:p>
           <w:p>
@@ -1222,15 +1206,7 @@
           </w:p>
           <w:p>
             <w:r>
-              <w:t xml:space="preserve">+ Bài 7 chỉ cần sử dụng thẻ &lt;a&gt; để hiển thị các link </w:t>
-            </w:r>
-            <w:proofErr w:type="gramStart"/>
-            <w:r>
-              <w:t>Delete  và</w:t>
-            </w:r>
-            <w:proofErr w:type="gramEnd"/>
-            <w:r>
-              <w:t xml:space="preserve"> click here</w:t>
+              <w:t>+ Bài 7 chỉ cần sử dụng thẻ &lt;a&gt; để hiển thị các link Delete  và click here</w:t>
             </w:r>
           </w:p>
           <w:p>
@@ -1457,15 +1433,7 @@
           </w:p>
           <w:p>
             <w:r>
-              <w:t xml:space="preserve">+ Bài 7 sử dụng thẻ &lt;a&gt; để hiển thị các link </w:t>
-            </w:r>
-            <w:proofErr w:type="gramStart"/>
-            <w:r>
-              <w:t>Delete  và</w:t>
-            </w:r>
-            <w:proofErr w:type="gramEnd"/>
-            <w:r>
-              <w:t xml:space="preserve"> click here, </w:t>
+              <w:t xml:space="preserve">+ Bài 7 sử dụng thẻ &lt;a&gt; để hiển thị các link Delete  và click here, </w:t>
             </w:r>
             <w:r>
               <w:t xml:space="preserve">vì đây là các link, </w:t>
@@ -1662,15 +1630,7 @@
           </w:p>
           <w:p>
             <w:r>
-              <w:t xml:space="preserve">+ Bài 7 sử dụng thẻ &lt;a&gt; để hiển thị các link </w:t>
-            </w:r>
-            <w:proofErr w:type="gramStart"/>
-            <w:r>
-              <w:t>Delete  và</w:t>
-            </w:r>
-            <w:proofErr w:type="gramEnd"/>
-            <w:r>
-              <w:t xml:space="preserve"> click here, vì đây là các link, không sử dụng các thẻ &lt;input&gt; như hiện tại</w:t>
+              <w:t>+ Bài 7 sử dụng thẻ &lt;a&gt; để hiển thị các link Delete  và click here, vì đây là các link, không sử dụng các thẻ &lt;input&gt; như hiện tại</w:t>
             </w:r>
           </w:p>
           <w:p>
@@ -2511,15 +2471,7 @@
               <w:t>+ Bài 2 cần sử dụng input type=text</w:t>
             </w:r>
             <w:r>
-              <w:t xml:space="preserve"> </w:t>
-            </w:r>
-            <w:proofErr w:type="gramStart"/>
-            <w:r>
-              <w:t>cho  phần</w:t>
-            </w:r>
-            <w:proofErr w:type="gramEnd"/>
-            <w:r>
-              <w:t xml:space="preserve"> Question</w:t>
+              <w:t xml:space="preserve"> cho  phần Question</w:t>
             </w:r>
           </w:p>
           <w:p>
@@ -3044,18 +2996,10 @@
               <w:t>, 7</w:t>
             </w:r>
             <w:r>
-              <w:t xml:space="preserve">, </w:t>
-            </w:r>
-            <w:proofErr w:type="gramStart"/>
-            <w:r>
-              <w:t>10</w:t>
-            </w:r>
-            <w:r>
-              <w:t xml:space="preserve">  cần</w:t>
-            </w:r>
-            <w:proofErr w:type="gramEnd"/>
-            <w:r>
-              <w:t xml:space="preserve"> sử dụng thẻ &lt;form&gt; bao tất cả các input, hiện tại chưa bao hết nên form chưa submit được</w:t>
+              <w:t>, 10</w:t>
+            </w:r>
+            <w:r>
+              <w:t xml:space="preserve">  cần sử dụng thẻ &lt;form&gt; bao tất cả các input, hiện tại chưa bao hết nên form chưa submit được</w:t>
             </w:r>
           </w:p>
           <w:p>
@@ -3299,10 +3243,7 @@
               <w:t>, 8</w:t>
             </w:r>
             <w:r>
-              <w:t xml:space="preserve"> </w:t>
-            </w:r>
-            <w:r>
-              <w:t>cần sử dụng thẻ &lt;form&gt; bao tất cả các input, hiện tại chưa bao hết nên form chưa submit được</w:t>
+              <w:t xml:space="preserve"> cần sử dụng thẻ &lt;form&gt; bao tất cả các input, hiện tại chưa bao hết nên form chưa submit được</w:t>
             </w:r>
           </w:p>
           <w:p>
@@ -3318,10 +3259,7 @@
               <w:t>Check Question</w:t>
             </w:r>
             <w:r>
-              <w:t xml:space="preserve"> cần sử dụng input type submit</w:t>
-            </w:r>
-            <w:r>
-              <w:t xml:space="preserve"> để cho phép submit form</w:t>
+              <w:t xml:space="preserve"> cần sử dụng input type submit để cho phép submit form</w:t>
             </w:r>
           </w:p>
           <w:p>
@@ -3356,6 +3294,89 @@
           <w:tcPr>
             <w:tcW w:w="2880" w:type="dxa"/>
           </w:tcPr>
+          <w:p>
+            <w:pPr>
+              <w:rPr>
+                <w:lang w:val="vi-VN"/>
+              </w:rPr>
+            </w:pPr>
+            <w:r>
+              <w:rPr>
+                <w:lang w:val="vi-VN"/>
+              </w:rPr>
+              <w:t xml:space="preserve">+ Đáp ứng </w:t>
+            </w:r>
+            <w:r>
+              <w:t xml:space="preserve">rất </w:t>
+            </w:r>
+            <w:r>
+              <w:rPr>
+                <w:lang w:val="vi-VN"/>
+              </w:rPr>
+              <w:t>tốt yêu cầu của các bài tập</w:t>
+            </w:r>
+          </w:p>
+          <w:p>
+            <w:pPr>
+              <w:rPr>
+                <w:lang w:val="vi-VN"/>
+              </w:rPr>
+            </w:pPr>
+            <w:r>
+              <w:rPr>
+                <w:lang w:val="vi-VN"/>
+              </w:rPr>
+              <w:t xml:space="preserve">+ </w:t>
+            </w:r>
+            <w:r>
+              <w:rPr>
+                <w:lang w:val="vi-VN"/>
+              </w:rPr>
+              <w:t xml:space="preserve">Kiến thức HTML căn bản </w:t>
+            </w:r>
+            <w:r>
+              <w:t xml:space="preserve">rất </w:t>
+            </w:r>
+            <w:bookmarkStart w:id="0" w:name="_GoBack"/>
+            <w:bookmarkEnd w:id="0"/>
+            <w:r>
+              <w:rPr>
+                <w:lang w:val="vi-VN"/>
+              </w:rPr>
+              <w:t>tốt</w:t>
+            </w:r>
+          </w:p>
+          <w:p>
+            <w:pPr>
+              <w:rPr>
+                <w:lang w:val="vi-VN"/>
+              </w:rPr>
+            </w:pPr>
+            <w:r>
+              <w:rPr>
+                <w:lang w:val="vi-VN"/>
+              </w:rPr>
+              <w:t xml:space="preserve">+ Hiển thị giao diện đạt &gt; </w:t>
+            </w:r>
+            <w:r>
+              <w:rPr>
+                <w:lang w:val="vi-VN"/>
+              </w:rPr>
+              <w:t>9</w:t>
+            </w:r>
+            <w:r>
+              <w:rPr>
+                <w:lang w:val="vi-VN"/>
+              </w:rPr>
+              <w:t>5</w:t>
+            </w:r>
+            <w:r>
+              <w:rPr>
+                <w:lang w:val="vi-VN"/>
+              </w:rPr>
+              <w:t>%</w:t>
+            </w:r>
+          </w:p>
           <w:p>
             <w:pPr>
               <w:rPr>

</xml_diff>